<commit_message>
created design docs. close #10
</commit_message>
<xml_diff>
--- a/docs/MarketAgentDesign.docx
+++ b/docs/MarketAgentDesign.docx
@@ -17,14 +17,32 @@
     </w:p>
     <w:p/>
     <w:p>
-      <w:r>
-        <w:t>CookAgent cook;</w:t>
+      <w:proofErr w:type="spellStart"/>
+      <w:r>
+        <w:t>CookAgent</w:t>
+      </w:r>
+      <w:proofErr w:type="spellEnd"/>
+      <w:r>
+        <w:t xml:space="preserve"> cook;</w:t>
       </w:r>
     </w:p>
     <w:p/>
     <w:p>
-      <w:r>
-        <w:t>class MyFood {</w:t>
+      <w:proofErr w:type="gramStart"/>
+      <w:r>
+        <w:t>class</w:t>
+      </w:r>
+      <w:proofErr w:type="gramEnd"/>
+      <w:r>
+        <w:t xml:space="preserve"> </w:t>
+      </w:r>
+      <w:proofErr w:type="spellStart"/>
+      <w:r>
+        <w:t>MyFood</w:t>
+      </w:r>
+      <w:proofErr w:type="spellEnd"/>
+      <w:r>
+        <w:t xml:space="preserve"> {</w:t>
       </w:r>
     </w:p>
     <w:p>
@@ -36,7 +54,14 @@
     <w:p>
       <w:r>
         <w:tab/>
-        <w:t>Int amount;</w:t>
+      </w:r>
+      <w:proofErr w:type="spellStart"/>
+      <w:r>
+        <w:t>Int</w:t>
+      </w:r>
+      <w:proofErr w:type="spellEnd"/>
+      <w:r>
+        <w:t xml:space="preserve"> amount;</w:t>
       </w:r>
     </w:p>
     <w:p>
@@ -52,13 +77,28 @@
     </w:p>
     <w:p/>
     <w:p>
-      <w:r>
-        <w:t>List&lt;MyFood&gt; orders;</w:t>
-      </w:r>
-    </w:p>
-    <w:p>
-      <w:r>
-        <w:t>boolean busy = false;</w:t>
+      <w:proofErr w:type="spellStart"/>
+      <w:r>
+        <w:t>MyFood</w:t>
+      </w:r>
+      <w:proofErr w:type="spellEnd"/>
+      <w:r>
+        <w:t xml:space="preserve"> order</w:t>
+      </w:r>
+      <w:r>
+        <w:t>;</w:t>
+      </w:r>
+    </w:p>
+    <w:p>
+      <w:proofErr w:type="spellStart"/>
+      <w:proofErr w:type="gramStart"/>
+      <w:r>
+        <w:t>boolean</w:t>
+      </w:r>
+      <w:proofErr w:type="spellEnd"/>
+      <w:proofErr w:type="gramEnd"/>
+      <w:r>
+        <w:t xml:space="preserve"> busy = false;</w:t>
       </w:r>
     </w:p>
     <w:p/>
@@ -94,11 +134,19 @@
           <w:rFonts w:ascii="Cambria" w:hAnsi="Cambria"/>
         </w:rPr>
       </w:pPr>
+      <w:proofErr w:type="gramStart"/>
       <w:r>
         <w:rPr>
           <w:rFonts w:ascii="Cambria" w:hAnsi="Cambria"/>
         </w:rPr>
-        <w:t>if (busy) {</w:t>
+        <w:t>if</w:t>
+      </w:r>
+      <w:proofErr w:type="gramEnd"/>
+      <w:r>
+        <w:rPr>
+          <w:rFonts w:ascii="Cambria" w:hAnsi="Cambria"/>
+        </w:rPr>
+        <w:t xml:space="preserve"> (busy) {</w:t>
       </w:r>
     </w:p>
     <w:p>
@@ -112,7 +160,22 @@
           <w:rFonts w:ascii="Cambria" w:hAnsi="Cambria"/>
         </w:rPr>
         <w:tab/>
-        <w:t>completeOrder();</w:t>
+      </w:r>
+      <w:proofErr w:type="spellStart"/>
+      <w:proofErr w:type="gramStart"/>
+      <w:r>
+        <w:rPr>
+          <w:rFonts w:ascii="Cambria" w:hAnsi="Cambria"/>
+        </w:rPr>
+        <w:t>completeOrder</w:t>
+      </w:r>
+      <w:proofErr w:type="spellEnd"/>
+      <w:proofErr w:type="gramEnd"/>
+      <w:r>
+        <w:rPr>
+          <w:rFonts w:ascii="Cambria" w:hAnsi="Cambria"/>
+        </w:rPr>
+        <w:t>();</w:t>
       </w:r>
     </w:p>
     <w:p>
@@ -125,91 +188,349 @@
         <w:rPr>
           <w:rFonts w:ascii="Cambria" w:hAnsi="Cambria"/>
         </w:rPr>
-        <w:tab/>
-        <w:t>busy = false;</w:t>
-      </w:r>
+        <w:t>}</w:t>
+      </w:r>
+    </w:p>
+    <w:p>
+      <w:r>
+        <w:br w:type="column"/>
+      </w:r>
+      <w:r>
+        <w:rPr>
+          <w:u w:val="single"/>
+        </w:rPr>
+        <w:t>Messages</w:t>
+      </w:r>
+    </w:p>
+    <w:p/>
+    <w:p>
+      <w:proofErr w:type="spellStart"/>
+      <w:proofErr w:type="gramStart"/>
+      <w:r>
+        <w:t>msgHereIsMarketOrder</w:t>
+      </w:r>
+      <w:proofErr w:type="spellEnd"/>
+      <w:proofErr w:type="gramEnd"/>
+      <w:r>
+        <w:t xml:space="preserve"> (</w:t>
+      </w:r>
+      <w:r>
+        <w:t xml:space="preserve">String type, </w:t>
+      </w:r>
+      <w:proofErr w:type="spellStart"/>
+      <w:r>
+        <w:t>int</w:t>
+      </w:r>
+      <w:proofErr w:type="spellEnd"/>
+      <w:r>
+        <w:t xml:space="preserve"> </w:t>
+      </w:r>
+      <w:proofErr w:type="spellStart"/>
+      <w:r>
+        <w:t>amt</w:t>
+      </w:r>
+      <w:proofErr w:type="spellEnd"/>
+      <w:r>
+        <w:t>) {</w:t>
+      </w:r>
+    </w:p>
+    <w:p>
+      <w:r>
+        <w:tab/>
+      </w:r>
+      <w:proofErr w:type="gramStart"/>
+      <w:r>
+        <w:t>if</w:t>
+      </w:r>
+      <w:proofErr w:type="gramEnd"/>
+      <w:r>
+        <w:t xml:space="preserve"> (!busy) {</w:t>
+      </w:r>
+    </w:p>
+    <w:p>
+      <w:r>
+        <w:tab/>
+      </w:r>
+      <w:r>
+        <w:tab/>
+      </w:r>
+      <w:proofErr w:type="gramStart"/>
+      <w:r>
+        <w:t>order</w:t>
+      </w:r>
+      <w:proofErr w:type="gramEnd"/>
+      <w:r>
+        <w:t xml:space="preserve"> = new </w:t>
+      </w:r>
+      <w:proofErr w:type="spellStart"/>
+      <w:r>
+        <w:t>MyFood</w:t>
+      </w:r>
+      <w:proofErr w:type="spellEnd"/>
+      <w:r>
+        <w:t xml:space="preserve">(type, </w:t>
+      </w:r>
+      <w:proofErr w:type="spellStart"/>
+      <w:r>
+        <w:t>amt</w:t>
+      </w:r>
+      <w:proofErr w:type="spellEnd"/>
+      <w:r>
+        <w:t>);</w:t>
+      </w:r>
+    </w:p>
+    <w:p>
+      <w:r>
+        <w:tab/>
+      </w:r>
+      <w:r>
+        <w:tab/>
+      </w:r>
+      <w:proofErr w:type="gramStart"/>
+      <w:r>
+        <w:t>busy</w:t>
+      </w:r>
+      <w:proofErr w:type="gramEnd"/>
+      <w:r>
+        <w:t xml:space="preserve"> = true;</w:t>
+      </w:r>
+    </w:p>
+    <w:p>
+      <w:r>
+        <w:tab/>
+        <w:t>}</w:t>
+      </w:r>
+    </w:p>
+    <w:p>
+      <w:r>
+        <w:tab/>
+      </w:r>
+      <w:proofErr w:type="gramStart"/>
+      <w:r>
+        <w:t>else</w:t>
+      </w:r>
+      <w:proofErr w:type="gramEnd"/>
+      <w:r>
+        <w:t xml:space="preserve"> if (busy) {</w:t>
+      </w:r>
+    </w:p>
+    <w:p>
+      <w:r>
+        <w:tab/>
+      </w:r>
+      <w:r>
+        <w:tab/>
+      </w:r>
+      <w:proofErr w:type="spellStart"/>
+      <w:proofErr w:type="gramStart"/>
+      <w:r>
+        <w:t>cook.msgOrderUnfulfilled</w:t>
+      </w:r>
+      <w:proofErr w:type="spellEnd"/>
+      <w:proofErr w:type="gramEnd"/>
+      <w:r>
+        <w:t>();</w:t>
+      </w:r>
+    </w:p>
+    <w:p>
+      <w:r>
+        <w:tab/>
+        <w:t>}</w:t>
+      </w:r>
+    </w:p>
+    <w:p>
+      <w:r>
+        <w:t>}</w:t>
+      </w:r>
+    </w:p>
+    <w:p>
       <w:bookmarkStart w:id="0" w:name="_GoBack"/>
       <w:bookmarkEnd w:id="0"/>
-    </w:p>
-    <w:p>
-      <w:pPr>
-        <w:rPr>
-          <w:rFonts w:ascii="Cambria" w:hAnsi="Cambria"/>
-        </w:rPr>
-      </w:pPr>
-      <w:r>
-        <w:rPr>
-          <w:rFonts w:ascii="Cambria" w:hAnsi="Cambria"/>
-        </w:rPr>
+      <w:r>
+        <w:br w:type="column"/>
+      </w:r>
+      <w:r>
+        <w:rPr>
+          <w:u w:val="single"/>
+        </w:rPr>
+        <w:t>Actions</w:t>
+      </w:r>
+    </w:p>
+    <w:p/>
+    <w:p>
+      <w:proofErr w:type="spellStart"/>
+      <w:proofErr w:type="gramStart"/>
+      <w:r>
+        <w:t>completeOrder</w:t>
+      </w:r>
+      <w:proofErr w:type="spellEnd"/>
+      <w:proofErr w:type="gramEnd"/>
+      <w:r>
+        <w:t>() {</w:t>
+      </w:r>
+    </w:p>
+    <w:p>
+      <w:r>
+        <w:tab/>
+      </w:r>
+      <w:proofErr w:type="gramStart"/>
+      <w:r>
+        <w:t>if</w:t>
+      </w:r>
+      <w:proofErr w:type="gramEnd"/>
+      <w:r>
+        <w:t xml:space="preserve"> (</w:t>
+      </w:r>
+      <w:proofErr w:type="spellStart"/>
+      <w:r>
+        <w:t>order.amou</w:t>
+      </w:r>
+      <w:r>
+        <w:t>t</w:t>
+      </w:r>
+      <w:proofErr w:type="spellEnd"/>
+      <w:r>
+        <w:t xml:space="preserve"> &lt; </w:t>
+      </w:r>
+      <w:proofErr w:type="spellStart"/>
+      <w:r>
+        <w:t>inventory.get</w:t>
+      </w:r>
+      <w:proofErr w:type="spellEnd"/>
+      <w:r>
+        <w:t>(</w:t>
+      </w:r>
+      <w:proofErr w:type="spellStart"/>
+      <w:r>
+        <w:t>order.</w:t>
+      </w:r>
+      <w:r>
+        <w:t>type</w:t>
+      </w:r>
+      <w:proofErr w:type="spellEnd"/>
+      <w:r>
+        <w:t>)) {</w:t>
+      </w:r>
+    </w:p>
+    <w:p>
+      <w:r>
+        <w:tab/>
+      </w:r>
+      <w:r>
+        <w:tab/>
+      </w:r>
+      <w:proofErr w:type="spellStart"/>
+      <w:proofErr w:type="gramStart"/>
+      <w:r>
+        <w:t>timer.start</w:t>
+      </w:r>
+      <w:proofErr w:type="spellEnd"/>
+      <w:proofErr w:type="gramEnd"/>
+      <w:r>
+        <w:t>();</w:t>
+      </w:r>
+    </w:p>
+    <w:p>
+      <w:r>
+        <w:tab/>
+      </w:r>
+      <w:r>
+        <w:tab/>
+      </w:r>
+      <w:proofErr w:type="spellStart"/>
+      <w:proofErr w:type="gramStart"/>
+      <w:r>
+        <w:t>cook.msgOrderFulfilled</w:t>
+      </w:r>
+      <w:proofErr w:type="spellEnd"/>
+      <w:proofErr w:type="gramEnd"/>
+      <w:r>
+        <w:t>(</w:t>
+      </w:r>
+      <w:proofErr w:type="spellStart"/>
+      <w:r>
+        <w:t>order.</w:t>
+      </w:r>
+      <w:r>
+        <w:t>type</w:t>
+      </w:r>
+      <w:proofErr w:type="spellEnd"/>
+      <w:r>
+        <w:t xml:space="preserve">, </w:t>
+      </w:r>
+      <w:proofErr w:type="spellStart"/>
+      <w:r>
+        <w:t>order.</w:t>
+      </w:r>
+      <w:r>
+        <w:t>amount</w:t>
+      </w:r>
+      <w:proofErr w:type="spellEnd"/>
+      <w:r>
+        <w:t>)</w:t>
+      </w:r>
+    </w:p>
+    <w:p>
+      <w:r>
+        <w:tab/>
+      </w:r>
+      <w:r>
+        <w:tab/>
+      </w:r>
+      <w:proofErr w:type="spellStart"/>
+      <w:proofErr w:type="gramStart"/>
+      <w:r>
+        <w:t>cook.msgOrderFulFilled</w:t>
+      </w:r>
+      <w:proofErr w:type="spellEnd"/>
+      <w:proofErr w:type="gramEnd"/>
+      <w:r>
+        <w:t>(order)</w:t>
+      </w:r>
+    </w:p>
+    <w:p>
+      <w:r>
+        <w:tab/>
         <w:t>}</w:t>
       </w:r>
     </w:p>
     <w:p>
       <w:r>
-        <w:br w:type="column"/>
-      </w:r>
-      <w:r>
-        <w:rPr>
-          <w:u w:val="single"/>
-        </w:rPr>
-        <w:t>Messages</w:t>
-      </w:r>
-    </w:p>
-    <w:p/>
-    <w:p>
-      <w:r>
-        <w:t>msgGiveOrderToCashier (String c, int tNum, CustomerAgent cust, WaiterAgent waiter</w:t>
-      </w:r>
-      <w:r>
-        <w:t>) {</w:t>
-      </w:r>
-    </w:p>
-    <w:p>
-      <w:r>
-        <w:tab/>
-      </w:r>
-    </w:p>
-    <w:p>
-      <w:r>
-        <w:tab/>
-        <w:t>uncomputedChecks.add(new Check(c, tNum, cust, waiter));</w:t>
-      </w:r>
-    </w:p>
-    <w:p>
-      <w:r>
+        <w:tab/>
+      </w:r>
+      <w:proofErr w:type="gramStart"/>
+      <w:r>
+        <w:t>else</w:t>
+      </w:r>
+      <w:proofErr w:type="gramEnd"/>
+      <w:r>
+        <w:t xml:space="preserve"> {</w:t>
+      </w:r>
+    </w:p>
+    <w:p>
+      <w:r>
+        <w:tab/>
+      </w:r>
+      <w:r>
+        <w:tab/>
+      </w:r>
+      <w:proofErr w:type="spellStart"/>
+      <w:proofErr w:type="gramStart"/>
+      <w:r>
+        <w:t>cook.msgOrderUnfulfilled</w:t>
+      </w:r>
+      <w:proofErr w:type="spellEnd"/>
+      <w:proofErr w:type="gramEnd"/>
+      <w:r>
+        <w:t>();</w:t>
+      </w:r>
+    </w:p>
+    <w:p>
+      <w:r>
+        <w:tab/>
         <w:t>}</w:t>
       </w:r>
     </w:p>
-    <w:p/>
-    <w:p>
-      <w:r>
-        <w:t>msgPayingcheck(Check check, Double amountPaid) {</w:t>
-      </w:r>
-    </w:p>
-    <w:p>
-      <w:r>
-        <w:tab/>
-        <w:t>if there exists c in computedChecks such that c.check = check then</w:t>
-      </w:r>
-    </w:p>
-    <w:p>
-      <w:r>
-        <w:tab/>
-      </w:r>
-      <w:r>
-        <w:tab/>
-        <w:t>c.amountPaid = amountPaid;</w:t>
-      </w:r>
-    </w:p>
-    <w:p>
-      <w:r>
-        <w:tab/>
-      </w:r>
-      <w:r>
-        <w:tab/>
-        <w:t>c.check.state = CheckState.paid;</w:t>
-      </w:r>
-    </w:p>
     <w:p>
       <w:r>
         <w:t>}</w:t>
@@ -217,269 +538,9 @@
     </w:p>
     <w:p>
       <w:r>
-        <w:br w:type="column"/>
-      </w:r>
-      <w:r>
-        <w:rPr>
-          <w:u w:val="single"/>
-        </w:rPr>
-        <w:t>Actions</w:t>
-      </w:r>
-    </w:p>
-    <w:p/>
-    <w:p>
-      <w:r>
-        <w:t xml:space="preserve">void </w:t>
-      </w:r>
-      <w:r>
-        <w:t>computeCheck</w:t>
-      </w:r>
-      <w:r>
-        <w:t>(</w:t>
-      </w:r>
-      <w:r>
-        <w:t>Check c</w:t>
-      </w:r>
-      <w:r>
-        <w:t>){</w:t>
-      </w:r>
-    </w:p>
-    <w:p>
-      <w:r>
-        <w:tab/>
-      </w:r>
-      <w:r>
-        <w:t>computedchecks.add(new MyCheck(c));</w:t>
-      </w:r>
-    </w:p>
-    <w:p>
-      <w:r>
-        <w:tab/>
-        <w:t>c.price = priceMap.get(c.choice);</w:t>
-      </w:r>
-    </w:p>
-    <w:p>
-      <w:r>
-        <w:tab/>
-        <w:t>if (c.c.oweMoney) {</w:t>
-      </w:r>
-    </w:p>
-    <w:p>
-      <w:r>
-        <w:tab/>
-      </w:r>
-      <w:r>
-        <w:tab/>
-        <w:t>if there exists c in computedChecks such that c.check.state ==</w:t>
-      </w:r>
-      <w:r>
-        <w:tab/>
-      </w:r>
-      <w:r>
-        <w:tab/>
-      </w:r>
-      <w:r>
-        <w:tab/>
-      </w:r>
-      <w:r>
-        <w:tab/>
-      </w:r>
-      <w:r>
-        <w:tab/>
-        <w:t xml:space="preserve"> incomplete and c.check .c == c.c</w:t>
-      </w:r>
-    </w:p>
-    <w:p>
-      <w:r>
-        <w:tab/>
-      </w:r>
-      <w:r>
-        <w:tab/>
-      </w:r>
-      <w:r>
-        <w:tab/>
-      </w:r>
-      <w:r>
-        <w:tab/>
-        <w:t>c.price += c.c.check.price;</w:t>
-      </w:r>
-    </w:p>
-    <w:p>
-      <w:r>
-        <w:tab/>
-      </w:r>
-    </w:p>
-    <w:p>
-      <w:r>
-        <w:tab/>
-        <w:t>c.w.msgHereIsComputedCheck(c);</w:t>
-      </w:r>
-    </w:p>
-    <w:p>
-      <w:r>
-        <w:tab/>
-      </w:r>
-      <w:r>
-        <w:tab/>
-      </w:r>
-      <w:r>
-        <w:tab/>
-      </w:r>
-    </w:p>
-    <w:p>
-      <w:r>
-        <w:t>}</w:t>
-      </w:r>
-    </w:p>
-    <w:p/>
-    <w:p>
-      <w:r>
-        <w:t>void processCheck (Mycheck c) {</w:t>
-      </w:r>
-    </w:p>
-    <w:p/>
-    <w:p>
-      <w:r>
-        <w:tab/>
-        <w:t>if (c.check.price &lt;= c.amountPaid) {</w:t>
-      </w:r>
-    </w:p>
-    <w:p>
-      <w:r>
-        <w:tab/>
-      </w:r>
-      <w:r>
-        <w:tab/>
-        <w:t>money += c.amountPaid;</w:t>
-      </w:r>
-    </w:p>
-    <w:p>
-      <w:r>
-        <w:tab/>
-      </w:r>
-      <w:r>
-        <w:tab/>
-        <w:t>c.check.state = CheckState.done;</w:t>
-      </w:r>
-    </w:p>
-    <w:p>
-      <w:r>
-        <w:tab/>
-        <w:t>}</w:t>
-      </w:r>
-    </w:p>
-    <w:p>
-      <w:r>
-        <w:tab/>
-        <w:t>else {</w:t>
-      </w:r>
-    </w:p>
-    <w:p>
-      <w:r>
-        <w:tab/>
-      </w:r>
-      <w:r>
-        <w:tab/>
-        <w:t>c.check.state = CheckState.incomplete</w:t>
-      </w:r>
-    </w:p>
-    <w:p>
-      <w:r>
-        <w:tab/>
-      </w:r>
-      <w:r>
-        <w:tab/>
-        <w:t>c.check.c.msgPunish();</w:t>
-      </w:r>
-    </w:p>
-    <w:p>
-      <w:r>
-        <w:tab/>
-        <w:t>}</w:t>
-      </w:r>
-    </w:p>
-    <w:p>
-      <w:r>
-        <w:t>}</w:t>
-      </w:r>
-    </w:p>
-    <w:p>
-      <w:r>
-        <w:tab/>
-      </w:r>
-    </w:p>
-    <w:p>
-      <w:r>
-        <w:tab/>
-      </w:r>
-    </w:p>
-    <w:p>
-      <w:pPr>
-        <w:widowControl w:val="0"/>
-        <w:autoSpaceDE w:val="0"/>
-        <w:autoSpaceDN w:val="0"/>
-        <w:adjustRightInd w:val="0"/>
-        <w:rPr>
-          <w:rFonts w:ascii="Monaco" w:hAnsi="Monaco" w:cs="Monaco"/>
-          <w:sz w:val="22"/>
-          <w:szCs w:val="22"/>
-        </w:rPr>
-      </w:pPr>
-      <w:r>
-        <w:rPr>
-          <w:rFonts w:ascii="Monaco" w:hAnsi="Monaco" w:cs="Monaco"/>
-          <w:color w:val="000000"/>
-          <w:sz w:val="22"/>
-          <w:szCs w:val="22"/>
-        </w:rPr>
-        <w:tab/>
-      </w:r>
-    </w:p>
-    <w:p>
-      <w:pPr>
-        <w:widowControl w:val="0"/>
-        <w:autoSpaceDE w:val="0"/>
-        <w:autoSpaceDN w:val="0"/>
-        <w:adjustRightInd w:val="0"/>
-        <w:rPr>
-          <w:rFonts w:ascii="Monaco" w:hAnsi="Monaco" w:cs="Monaco"/>
-          <w:sz w:val="22"/>
-          <w:szCs w:val="22"/>
-        </w:rPr>
-      </w:pPr>
-    </w:p>
-    <w:p>
-      <w:pPr>
-        <w:widowControl w:val="0"/>
-        <w:autoSpaceDE w:val="0"/>
-        <w:autoSpaceDN w:val="0"/>
-        <w:adjustRightInd w:val="0"/>
-        <w:rPr>
-          <w:rFonts w:ascii="Monaco" w:hAnsi="Monaco" w:cs="Monaco"/>
-          <w:sz w:val="22"/>
-          <w:szCs w:val="22"/>
-        </w:rPr>
-      </w:pPr>
-    </w:p>
-    <w:p>
-      <w:pPr>
-        <w:widowControl w:val="0"/>
-        <w:autoSpaceDE w:val="0"/>
-        <w:autoSpaceDN w:val="0"/>
-        <w:adjustRightInd w:val="0"/>
-        <w:rPr>
-          <w:rFonts w:ascii="Monaco" w:hAnsi="Monaco" w:cs="Monaco"/>
-          <w:sz w:val="22"/>
-          <w:szCs w:val="22"/>
-        </w:rPr>
-      </w:pPr>
-      <w:r>
-        <w:rPr>
-          <w:rFonts w:ascii="Monaco" w:hAnsi="Monaco" w:cs="Monaco"/>
-          <w:color w:val="000000"/>
-          <w:sz w:val="22"/>
-          <w:szCs w:val="22"/>
-        </w:rPr>
+        <w:tab/>
+      </w:r>
+      <w:r>
         <w:tab/>
       </w:r>
     </w:p>
@@ -555,8 +616,13 @@
     <w:pPr>
       <w:pStyle w:val="Header"/>
     </w:pPr>
+    <w:proofErr w:type="gramStart"/>
     <w:r>
-      <w:t>v 2.1</w:t>
+      <w:t>v</w:t>
+    </w:r>
+    <w:proofErr w:type="gramEnd"/>
+    <w:r>
+      <w:t xml:space="preserve"> 2.1</w:t>
     </w:r>
   </w:p>
   <w:p>
@@ -570,10 +636,7 @@
       <w:jc w:val="center"/>
     </w:pPr>
     <w:r>
-      <w:t>MARKET</w:t>
-    </w:r>
-    <w:r>
-      <w:t xml:space="preserve"> AGENT</w:t>
+      <w:t>MARKET AGENT</w:t>
     </w:r>
   </w:p>
   <w:p>

</xml_diff>